<commit_message>
Update cws-setup to 1.3
</commit_message>
<xml_diff>
--- a/ato2019/cws-setup.docx
+++ b/ato2019/cws-setup.docx
@@ -112,7 +112,7 @@
           <w:sz w:val="24"/>
           <w:szCs w:val="24"/>
         </w:rPr>
-        <w:t>2</w:t>
+        <w:t>3</w:t>
       </w:r>
       <w:r>
         <w:rPr>
@@ -165,15 +165,15 @@
           <w:sz w:val="24"/>
           <w:szCs w:val="24"/>
         </w:rPr>
-        <w:t>10/0</w:t>
-      </w:r>
-      <w:r>
-        <w:rPr>
-          <w:rFonts w:ascii="Arial" w:hAnsi="Arial" w:cs="Arial"/>
-          <w:sz w:val="24"/>
-          <w:szCs w:val="24"/>
-        </w:rPr>
-        <w:t>7</w:t>
+        <w:t>10/</w:t>
+      </w:r>
+      <w:r>
+        <w:rPr>
+          <w:rFonts w:ascii="Arial" w:hAnsi="Arial" w:cs="Arial"/>
+          <w:sz w:val="24"/>
+          <w:szCs w:val="24"/>
+        </w:rPr>
+        <w:t>13</w:t>
       </w:r>
       <w:r>
         <w:rPr>
@@ -251,25 +251,7 @@
           <w:sz w:val="24"/>
           <w:szCs w:val="24"/>
         </w:rPr>
-        <w:t xml:space="preserve">, we will be using a virtual machine (VM).  This VM has </w:t>
-      </w:r>
-      <w:proofErr w:type="gramStart"/>
-      <w:r>
-        <w:rPr>
-          <w:rFonts w:ascii="Arial" w:hAnsi="Arial" w:cs="Arial"/>
-          <w:sz w:val="24"/>
-          <w:szCs w:val="24"/>
-        </w:rPr>
-        <w:t>all of</w:t>
-      </w:r>
-      <w:proofErr w:type="gramEnd"/>
-      <w:r>
-        <w:rPr>
-          <w:rFonts w:ascii="Arial" w:hAnsi="Arial" w:cs="Arial"/>
-          <w:sz w:val="24"/>
-          <w:szCs w:val="24"/>
-        </w:rPr>
-        <w:t xml:space="preserve"> the software and lab setups on it that we need to use for the class.</w:t>
+        <w:t>, we will be using a virtual machine (VM).  This VM has all of the software and lab setups on it that we need to use for the class.</w:t>
       </w:r>
       <w:r>
         <w:rPr>
@@ -308,25 +290,7 @@
           <w:sz w:val="24"/>
           <w:szCs w:val="24"/>
         </w:rPr>
-        <w:t xml:space="preserve">You will need to supply your own laptop for this workshop. Ensure that you have a </w:t>
-      </w:r>
-      <w:proofErr w:type="gramStart"/>
-      <w:r>
-        <w:rPr>
-          <w:rFonts w:ascii="Arial" w:hAnsi="Arial" w:cs="Arial"/>
-          <w:sz w:val="24"/>
-          <w:szCs w:val="24"/>
-        </w:rPr>
-        <w:t>fairly modern</w:t>
-      </w:r>
-      <w:proofErr w:type="gramEnd"/>
-      <w:r>
-        <w:rPr>
-          <w:rFonts w:ascii="Arial" w:hAnsi="Arial" w:cs="Arial"/>
-          <w:sz w:val="24"/>
-          <w:szCs w:val="24"/>
-        </w:rPr>
-        <w:t xml:space="preserve"> system with at least 8 gig of memory and 2</w:t>
+        <w:t>You will need to supply your own laptop for this workshop. Ensure that you have a fairly modern system with at least 8 gig of memory and 2</w:t>
       </w:r>
       <w:r>
         <w:rPr>
@@ -522,6 +486,102 @@
     </w:p>
     <w:p>
       <w:pPr>
+        <w:ind w:left="720"/>
+        <w:rPr>
+          <w:rFonts w:ascii="Arial" w:hAnsi="Arial" w:cs="Arial"/>
+          <w:sz w:val="24"/>
+          <w:szCs w:val="24"/>
+        </w:rPr>
+      </w:pPr>
+      <w:r>
+        <w:rPr>
+          <w:rFonts w:ascii="Arial" w:hAnsi="Arial" w:cs="Arial"/>
+          <w:sz w:val="24"/>
+          <w:szCs w:val="24"/>
+        </w:rPr>
+        <w:t>If you download it, the following are checksums you can use to verify the download worked correctly:</w:t>
+      </w:r>
+    </w:p>
+    <w:p>
+      <w:pPr>
+        <w:spacing w:before="0" w:beforeAutospacing="0" w:after="0" w:afterAutospacing="0"/>
+        <w:ind w:left="810"/>
+        <w:rPr>
+          <w:rFonts w:ascii="Times New Roman" w:eastAsia="Times New Roman" w:hAnsi="Times New Roman" w:cs="Times New Roman"/>
+          <w:sz w:val="24"/>
+          <w:szCs w:val="24"/>
+        </w:rPr>
+      </w:pPr>
+      <w:r>
+        <w:rPr>
+          <w:rFonts w:ascii="Segoe UI" w:eastAsia="Times New Roman" w:hAnsi="Segoe UI" w:cs="Segoe UI"/>
+          <w:color w:val="201F1E"/>
+          <w:sz w:val="23"/>
+          <w:szCs w:val="23"/>
+          <w:shd w:val="clear" w:color="auto" w:fill="FFFFFF"/>
+        </w:rPr>
+        <w:t>MD5 Checksum: C6913141585133261FAACE5815588116</w:t>
+      </w:r>
+      <w:r>
+        <w:rPr>
+          <w:rFonts w:ascii="Segoe UI" w:eastAsia="Times New Roman" w:hAnsi="Segoe UI" w:cs="Segoe UI"/>
+          <w:color w:val="201F1E"/>
+          <w:sz w:val="23"/>
+          <w:szCs w:val="23"/>
+        </w:rPr>
+        <w:br/>
+      </w:r>
+      <w:r>
+        <w:rPr>
+          <w:rFonts w:ascii="Segoe UI" w:eastAsia="Times New Roman" w:hAnsi="Segoe UI" w:cs="Segoe UI"/>
+          <w:color w:val="201F1E"/>
+          <w:sz w:val="23"/>
+          <w:szCs w:val="23"/>
+          <w:shd w:val="clear" w:color="auto" w:fill="FFFFFF"/>
+        </w:rPr>
+        <w:t>SHA-1 Checksum: 8E0B4BBC735525E9C55282FDD81C0725A39F1F48</w:t>
+      </w:r>
+      <w:r>
+        <w:rPr>
+          <w:rFonts w:ascii="Segoe UI" w:eastAsia="Times New Roman" w:hAnsi="Segoe UI" w:cs="Segoe UI"/>
+          <w:color w:val="201F1E"/>
+          <w:sz w:val="23"/>
+          <w:szCs w:val="23"/>
+        </w:rPr>
+        <w:br/>
+      </w:r>
+      <w:r>
+        <w:rPr>
+          <w:rFonts w:ascii="Segoe UI" w:eastAsia="Times New Roman" w:hAnsi="Segoe UI" w:cs="Segoe UI"/>
+          <w:color w:val="201F1E"/>
+          <w:sz w:val="23"/>
+          <w:szCs w:val="23"/>
+          <w:shd w:val="clear" w:color="auto" w:fill="FFFFFF"/>
+        </w:rPr>
+        <w:t>SHA-256 Checksum: DE2D94687ABA3D4EE78C914AD7F3522FBFA3068FAAA77C8D55933268D57999FC</w:t>
+      </w:r>
+      <w:r>
+        <w:rPr>
+          <w:rFonts w:ascii="Segoe UI" w:eastAsia="Times New Roman" w:hAnsi="Segoe UI" w:cs="Segoe UI"/>
+          <w:color w:val="201F1E"/>
+          <w:sz w:val="23"/>
+          <w:szCs w:val="23"/>
+        </w:rPr>
+        <w:br/>
+      </w:r>
+    </w:p>
+    <w:p>
+      <w:pPr>
+        <w:pStyle w:val="ListParagraph"/>
+        <w:rPr>
+          <w:rFonts w:ascii="Arial" w:hAnsi="Arial" w:cs="Arial"/>
+          <w:sz w:val="24"/>
+          <w:szCs w:val="24"/>
+        </w:rPr>
+      </w:pPr>
+    </w:p>
+    <w:p>
+      <w:pPr>
         <w:pStyle w:val="ListParagraph"/>
         <w:numPr>
           <w:ilvl w:val="0"/>
@@ -539,16 +599,7 @@
           <w:sz w:val="24"/>
           <w:szCs w:val="24"/>
         </w:rPr>
-        <w:t xml:space="preserve">Via the start menu or on your desktop, </w:t>
-      </w:r>
-      <w:proofErr w:type="gramStart"/>
-      <w:r>
-        <w:rPr>
-          <w:rFonts w:ascii="Arial" w:hAnsi="Arial" w:cs="Arial"/>
-          <w:sz w:val="24"/>
-          <w:szCs w:val="24"/>
-        </w:rPr>
-        <w:t>open</w:t>
+        <w:t>Via the start menu or on your desktop, open</w:t>
       </w:r>
       <w:r>
         <w:rPr>
@@ -564,16 +615,7 @@
           <w:sz w:val="24"/>
           <w:szCs w:val="24"/>
         </w:rPr>
-        <w:t>up</w:t>
-      </w:r>
-      <w:proofErr w:type="gramEnd"/>
-      <w:r>
-        <w:rPr>
-          <w:rFonts w:ascii="Arial" w:hAnsi="Arial" w:cs="Arial"/>
-          <w:sz w:val="24"/>
-          <w:szCs w:val="24"/>
-        </w:rPr>
-        <w:t xml:space="preserve"> the VirtualBox application.</w:t>
+        <w:t>up the VirtualBox application.</w:t>
       </w:r>
     </w:p>
     <w:p>
@@ -612,6 +654,7 @@
           <w:sz w:val="24"/>
           <w:szCs w:val="24"/>
         </w:rPr>
+        <w:lastRenderedPageBreak/>
         <w:drawing>
           <wp:inline distT="0" distB="0" distL="0" distR="0" wp14:anchorId="5C3EE012" wp14:editId="7326F119">
             <wp:extent cx="1154317" cy="1809375"/>
@@ -760,108 +803,22 @@
     </w:p>
     <w:p>
       <w:pPr>
-        <w:pStyle w:val="ListParagraph"/>
-        <w:rPr>
-          <w:rFonts w:ascii="Arial" w:hAnsi="Arial" w:cs="Arial"/>
-          <w:sz w:val="24"/>
-          <w:szCs w:val="24"/>
-        </w:rPr>
-      </w:pPr>
-      <w:bookmarkStart w:id="0" w:name="_GoBack"/>
-      <w:bookmarkEnd w:id="0"/>
-    </w:p>
-    <w:p>
-      <w:pPr>
-        <w:pStyle w:val="ListParagraph"/>
-        <w:numPr>
-          <w:ilvl w:val="0"/>
-          <w:numId w:val="21"/>
-        </w:numPr>
-        <w:rPr>
-          <w:rFonts w:ascii="Arial" w:hAnsi="Arial" w:cs="Arial"/>
-          <w:sz w:val="24"/>
-          <w:szCs w:val="24"/>
-        </w:rPr>
-      </w:pPr>
-      <w:r>
-        <w:rPr>
-          <w:rFonts w:ascii="Arial" w:hAnsi="Arial" w:cs="Arial"/>
-          <w:sz w:val="24"/>
-          <w:szCs w:val="24"/>
-        </w:rPr>
-        <w:lastRenderedPageBreak/>
-        <w:t xml:space="preserve">In the dialog box that comes up, enter the location of the </w:t>
-      </w:r>
-      <w:proofErr w:type="spellStart"/>
-      <w:r>
-        <w:rPr>
-          <w:rFonts w:ascii="Arial" w:hAnsi="Arial" w:cs="Arial"/>
-          <w:b/>
-          <w:sz w:val="24"/>
-          <w:szCs w:val="24"/>
-        </w:rPr>
-        <w:t>ato-ws</w:t>
-      </w:r>
-      <w:r>
-        <w:rPr>
-          <w:rFonts w:ascii="Arial" w:hAnsi="Arial" w:cs="Arial"/>
-          <w:b/>
-          <w:sz w:val="24"/>
-          <w:szCs w:val="24"/>
-        </w:rPr>
-        <w:t>.ova</w:t>
-      </w:r>
-      <w:proofErr w:type="spellEnd"/>
-      <w:r>
-        <w:rPr>
-          <w:rFonts w:ascii="Arial" w:hAnsi="Arial" w:cs="Arial"/>
-          <w:sz w:val="24"/>
-          <w:szCs w:val="24"/>
-        </w:rPr>
-        <w:t xml:space="preserve"> image th</w:t>
-      </w:r>
-      <w:r>
-        <w:rPr>
-          <w:rFonts w:ascii="Arial" w:hAnsi="Arial" w:cs="Arial"/>
+        <w:ind w:left="810"/>
+        <w:rPr>
+          <w:rFonts w:ascii="Arial" w:hAnsi="Arial" w:cs="Arial"/>
+          <w:sz w:val="24"/>
+          <w:szCs w:val="24"/>
+        </w:rPr>
+      </w:pPr>
+      <w:r>
+        <w:rPr>
           <w:noProof/>
-          <w:sz w:val="24"/>
-          <w:szCs w:val="24"/>
-        </w:rPr>
-        <w:t>at you downloaded or that you copied from one of the USB drives.</w:t>
-      </w:r>
-    </w:p>
-    <w:p>
-      <w:pPr>
-        <w:pStyle w:val="ListParagraph"/>
-        <w:rPr>
-          <w:rFonts w:ascii="Arial" w:hAnsi="Arial" w:cs="Arial"/>
-          <w:sz w:val="24"/>
-          <w:szCs w:val="24"/>
-        </w:rPr>
-      </w:pPr>
-    </w:p>
-    <w:p>
-      <w:pPr>
-        <w:pStyle w:val="ListParagraph"/>
-        <w:tabs>
-          <w:tab w:val="left" w:pos="3420"/>
-        </w:tabs>
-        <w:ind w:left="1440" w:firstLine="180"/>
-        <w:rPr>
-          <w:rFonts w:ascii="Arial" w:hAnsi="Arial" w:cs="Arial"/>
-          <w:sz w:val="24"/>
-          <w:szCs w:val="24"/>
-        </w:rPr>
-      </w:pPr>
-      <w:r>
-        <w:rPr>
-          <w:noProof/>
         </w:rPr>
         <w:drawing>
-          <wp:inline distT="0" distB="0" distL="0" distR="0" wp14:anchorId="4A194C7C" wp14:editId="59E89E39">
-            <wp:extent cx="4812902" cy="3933825"/>
-            <wp:effectExtent l="0" t="0" r="6985" b="0"/>
-            <wp:docPr id="1" name="Picture 1"/>
+          <wp:inline distT="0" distB="0" distL="0" distR="0" wp14:anchorId="4706340D" wp14:editId="07AC781B">
+            <wp:extent cx="2166795" cy="2107521"/>
+            <wp:effectExtent l="0" t="0" r="5080" b="1270"/>
+            <wp:docPr id="105" name="Picture 105"/>
             <wp:cNvGraphicFramePr>
               <a:graphicFrameLocks xmlns:a="http://schemas.openxmlformats.org/drawingml/2006/main" noChangeAspect="1"/>
             </wp:cNvGraphicFramePr>
@@ -869,23 +826,36 @@
               <a:graphicData uri="http://schemas.openxmlformats.org/drawingml/2006/picture">
                 <pic:pic xmlns:pic="http://schemas.openxmlformats.org/drawingml/2006/picture">
                   <pic:nvPicPr>
-                    <pic:cNvPr id="1" name=""/>
-                    <pic:cNvPicPr/>
+                    <pic:cNvPr id="0" name="Picture 1"/>
+                    <pic:cNvPicPr>
+                      <a:picLocks noChangeAspect="1" noChangeArrowheads="1"/>
+                    </pic:cNvPicPr>
                   </pic:nvPicPr>
                   <pic:blipFill>
-                    <a:blip r:embed="rId10"/>
+                    <a:blip r:embed="rId10">
+                      <a:extLst>
+                        <a:ext uri="{28A0092B-C50C-407E-A947-70E740481C1C}">
+                          <a14:useLocalDpi xmlns:a14="http://schemas.microsoft.com/office/drawing/2010/main" val="0"/>
+                        </a:ext>
+                      </a:extLst>
+                    </a:blip>
+                    <a:srcRect/>
                     <a:stretch>
                       <a:fillRect/>
                     </a:stretch>
                   </pic:blipFill>
-                  <pic:spPr>
+                  <pic:spPr bwMode="auto">
                     <a:xfrm>
                       <a:off x="0" y="0"/>
-                      <a:ext cx="4815624" cy="3936050"/>
+                      <a:ext cx="2174661" cy="2115172"/>
                     </a:xfrm>
                     <a:prstGeom prst="rect">
                       <a:avLst/>
                     </a:prstGeom>
+                    <a:noFill/>
+                    <a:ln>
+                      <a:noFill/>
+                    </a:ln>
                   </pic:spPr>
                 </pic:pic>
               </a:graphicData>
@@ -923,8 +893,9 @@
           <w:sz w:val="24"/>
           <w:szCs w:val="24"/>
         </w:rPr>
-        <w:t xml:space="preserve">Click </w:t>
-      </w:r>
+        <w:t xml:space="preserve">In the dialog box that comes up, enter the location of the </w:t>
+      </w:r>
+      <w:proofErr w:type="spellStart"/>
       <w:r>
         <w:rPr>
           <w:rFonts w:ascii="Arial" w:hAnsi="Arial" w:cs="Arial"/>
@@ -932,47 +903,7 @@
           <w:sz w:val="24"/>
           <w:szCs w:val="24"/>
         </w:rPr>
-        <w:t xml:space="preserve">Next </w:t>
-      </w:r>
-      <w:r>
-        <w:rPr>
-          <w:rFonts w:ascii="Arial" w:hAnsi="Arial" w:cs="Arial"/>
-          <w:sz w:val="24"/>
-          <w:szCs w:val="24"/>
-        </w:rPr>
-        <w:t>and proceed through the rest of the screens, taking the defaults.</w:t>
-      </w:r>
-    </w:p>
-    <w:p>
-      <w:pPr>
-        <w:pStyle w:val="ListParagraph"/>
-        <w:rPr>
-          <w:rFonts w:ascii="Arial" w:hAnsi="Arial" w:cs="Arial"/>
-          <w:sz w:val="24"/>
-          <w:szCs w:val="24"/>
-        </w:rPr>
-      </w:pPr>
-    </w:p>
-    <w:p>
-      <w:pPr>
-        <w:pStyle w:val="ListParagraph"/>
-        <w:numPr>
-          <w:ilvl w:val="0"/>
-          <w:numId w:val="21"/>
-        </w:numPr>
-        <w:rPr>
-          <w:rFonts w:ascii="Arial" w:hAnsi="Arial" w:cs="Arial"/>
-          <w:sz w:val="24"/>
-          <w:szCs w:val="24"/>
-        </w:rPr>
-      </w:pPr>
-      <w:r>
-        <w:rPr>
-          <w:rFonts w:ascii="Arial" w:hAnsi="Arial" w:cs="Arial"/>
-          <w:sz w:val="24"/>
-          <w:szCs w:val="24"/>
-        </w:rPr>
-        <w:t xml:space="preserve">After the machine is imported, you should see an entry for </w:t>
+        <w:t>ato-ws</w:t>
       </w:r>
       <w:r>
         <w:rPr>
@@ -981,160 +912,59 @@
           <w:sz w:val="24"/>
           <w:szCs w:val="24"/>
         </w:rPr>
-        <w:t>ato-</w:t>
-      </w:r>
-      <w:r>
-        <w:rPr>
-          <w:rFonts w:ascii="Arial" w:hAnsi="Arial" w:cs="Arial"/>
-          <w:b/>
-          <w:sz w:val="24"/>
-          <w:szCs w:val="24"/>
-        </w:rPr>
-        <w:t>w</w:t>
-      </w:r>
-      <w:r>
-        <w:rPr>
-          <w:rFonts w:ascii="Arial" w:hAnsi="Arial" w:cs="Arial"/>
-          <w:b/>
-          <w:sz w:val="24"/>
-          <w:szCs w:val="24"/>
-        </w:rPr>
-        <w:t>s</w:t>
-      </w:r>
-      <w:r>
-        <w:rPr>
-          <w:rFonts w:ascii="Arial" w:hAnsi="Arial" w:cs="Arial"/>
-          <w:sz w:val="24"/>
-          <w:szCs w:val="24"/>
-        </w:rPr>
-        <w:t xml:space="preserve"> showing up in the list of machines.  </w:t>
-      </w:r>
-    </w:p>
-    <w:p>
-      <w:pPr>
-        <w:pStyle w:val="ListParagraph"/>
-        <w:rPr>
-          <w:rFonts w:ascii="Arial" w:hAnsi="Arial" w:cs="Arial"/>
-          <w:sz w:val="24"/>
-          <w:szCs w:val="24"/>
-        </w:rPr>
-      </w:pPr>
-    </w:p>
-    <w:p>
-      <w:pPr>
-        <w:pStyle w:val="ListParagraph"/>
-        <w:ind w:left="360"/>
-        <w:rPr>
-          <w:rFonts w:ascii="Arial" w:hAnsi="Arial" w:cs="Arial"/>
-          <w:sz w:val="24"/>
-          <w:szCs w:val="24"/>
-        </w:rPr>
-      </w:pPr>
-      <w:r>
-        <w:rPr>
-          <w:rFonts w:ascii="Arial" w:hAnsi="Arial" w:cs="Arial"/>
-          <w:sz w:val="24"/>
-          <w:szCs w:val="24"/>
-        </w:rPr>
-        <w:t>8</w:t>
-      </w:r>
-      <w:r>
-        <w:rPr>
-          <w:rFonts w:ascii="Arial" w:hAnsi="Arial" w:cs="Arial"/>
-          <w:sz w:val="24"/>
-          <w:szCs w:val="24"/>
-        </w:rPr>
-        <w:t xml:space="preserve">. Now, right click on the </w:t>
-      </w:r>
-      <w:r>
-        <w:rPr>
-          <w:rFonts w:ascii="Arial" w:hAnsi="Arial" w:cs="Arial"/>
-          <w:b/>
-          <w:sz w:val="24"/>
-          <w:szCs w:val="24"/>
-        </w:rPr>
-        <w:t>ato-ws</w:t>
-      </w:r>
-      <w:r>
-        <w:rPr>
-          <w:rFonts w:ascii="Arial" w:hAnsi="Arial" w:cs="Arial"/>
-          <w:sz w:val="24"/>
-          <w:szCs w:val="24"/>
-        </w:rPr>
-        <w:t xml:space="preserve"> entry, select </w:t>
-      </w:r>
-      <w:r>
-        <w:rPr>
-          <w:rFonts w:ascii="Arial" w:hAnsi="Arial" w:cs="Arial"/>
-          <w:b/>
-          <w:sz w:val="24"/>
-          <w:szCs w:val="24"/>
-        </w:rPr>
-        <w:t>Start</w:t>
-      </w:r>
-      <w:r>
-        <w:rPr>
-          <w:rFonts w:ascii="Arial" w:hAnsi="Arial" w:cs="Arial"/>
-          <w:sz w:val="24"/>
-          <w:szCs w:val="24"/>
-        </w:rPr>
-        <w:t>, and</w:t>
-      </w:r>
-      <w:r>
-        <w:rPr>
-          <w:rFonts w:ascii="Arial" w:hAnsi="Arial" w:cs="Arial"/>
-          <w:sz w:val="24"/>
-          <w:szCs w:val="24"/>
-        </w:rPr>
-        <w:t xml:space="preserve"> then click </w:t>
-      </w:r>
-      <w:r>
-        <w:rPr>
-          <w:rFonts w:ascii="Arial" w:hAnsi="Arial" w:cs="Arial"/>
-          <w:b/>
-          <w:sz w:val="24"/>
-          <w:szCs w:val="24"/>
-        </w:rPr>
-        <w:t>Normal Start</w:t>
-      </w:r>
-      <w:r>
-        <w:rPr>
-          <w:rFonts w:ascii="Arial" w:hAnsi="Arial" w:cs="Arial"/>
-          <w:sz w:val="24"/>
-          <w:szCs w:val="24"/>
-        </w:rPr>
-        <w:t>.</w:t>
-      </w:r>
-    </w:p>
-    <w:p>
-      <w:pPr>
-        <w:pStyle w:val="ListParagraph"/>
-        <w:rPr>
-          <w:rFonts w:ascii="Arial" w:hAnsi="Arial" w:cs="Arial"/>
-          <w:sz w:val="24"/>
-          <w:szCs w:val="24"/>
-        </w:rPr>
-      </w:pPr>
-    </w:p>
-    <w:p>
-      <w:pPr>
-        <w:pStyle w:val="ListParagraph"/>
-        <w:rPr>
-          <w:rFonts w:ascii="Arial" w:hAnsi="Arial" w:cs="Arial"/>
-          <w:sz w:val="24"/>
-          <w:szCs w:val="24"/>
-        </w:rPr>
-      </w:pPr>
-      <w:r>
-        <w:rPr>
+        <w:t>.ova</w:t>
+      </w:r>
+      <w:proofErr w:type="spellEnd"/>
+      <w:r>
+        <w:rPr>
+          <w:rFonts w:ascii="Arial" w:hAnsi="Arial" w:cs="Arial"/>
+          <w:sz w:val="24"/>
+          <w:szCs w:val="24"/>
+        </w:rPr>
+        <w:t xml:space="preserve"> image th</w:t>
+      </w:r>
+      <w:r>
+        <w:rPr>
+          <w:rFonts w:ascii="Arial" w:hAnsi="Arial" w:cs="Arial"/>
           <w:noProof/>
-        </w:rPr>
-        <w:lastRenderedPageBreak/>
+          <w:sz w:val="24"/>
+          <w:szCs w:val="24"/>
+        </w:rPr>
+        <w:t>at you downloaded or that you copied from one of the USB drives.</w:t>
+      </w:r>
+    </w:p>
+    <w:p>
+      <w:pPr>
+        <w:pStyle w:val="ListParagraph"/>
+        <w:rPr>
+          <w:rFonts w:ascii="Arial" w:hAnsi="Arial" w:cs="Arial"/>
+          <w:sz w:val="24"/>
+          <w:szCs w:val="24"/>
+        </w:rPr>
+      </w:pPr>
+    </w:p>
+    <w:p>
+      <w:pPr>
+        <w:pStyle w:val="ListParagraph"/>
+        <w:tabs>
+          <w:tab w:val="left" w:pos="3420"/>
+        </w:tabs>
+        <w:ind w:left="1440" w:firstLine="180"/>
+        <w:rPr>
+          <w:rFonts w:ascii="Arial" w:hAnsi="Arial" w:cs="Arial"/>
+          <w:sz w:val="24"/>
+          <w:szCs w:val="24"/>
+        </w:rPr>
+      </w:pPr>
+      <w:r>
+        <w:rPr>
+          <w:noProof/>
+        </w:rPr>
         <w:drawing>
-          <wp:inline distT="0" distB="0" distL="0" distR="0" wp14:anchorId="03DF119B" wp14:editId="78DF0E90">
-            <wp:extent cx="5086350" cy="3362866"/>
-            <wp:effectExtent l="0" t="0" r="0" b="9525"/>
-            <wp:docPr id="8" name="Picture 8"/>
+          <wp:inline distT="0" distB="0" distL="0" distR="0" wp14:anchorId="4A194C7C" wp14:editId="72F4D423">
+            <wp:extent cx="2991277" cy="2444919"/>
+            <wp:effectExtent l="0" t="0" r="6350" b="0"/>
+            <wp:docPr id="1" name="Picture 1"/>
             <wp:cNvGraphicFramePr>
               <a:graphicFrameLocks xmlns:a="http://schemas.openxmlformats.org/drawingml/2006/main" noChangeAspect="1"/>
             </wp:cNvGraphicFramePr>
@@ -1154,7 +984,7 @@
                   <pic:spPr>
                     <a:xfrm>
                       <a:off x="0" y="0"/>
-                      <a:ext cx="5100083" cy="3371945"/>
+                      <a:ext cx="3012302" cy="2462104"/>
                     </a:xfrm>
                     <a:prstGeom prst="rect">
                       <a:avLst/>
@@ -1170,83 +1000,66 @@
     <w:p>
       <w:pPr>
         <w:pStyle w:val="ListParagraph"/>
-        <w:rPr>
-          <w:rFonts w:ascii="Arial" w:hAnsi="Arial" w:cs="Arial"/>
-          <w:sz w:val="24"/>
-          <w:szCs w:val="24"/>
-        </w:rPr>
-      </w:pPr>
-    </w:p>
-    <w:p>
-      <w:pPr>
-        <w:pStyle w:val="ListParagraph"/>
-        <w:rPr>
-          <w:rFonts w:ascii="Arial" w:hAnsi="Arial" w:cs="Arial"/>
-          <w:sz w:val="24"/>
-          <w:szCs w:val="24"/>
-        </w:rPr>
-      </w:pPr>
-    </w:p>
-    <w:p>
-      <w:pPr>
-        <w:pStyle w:val="ListParagraph"/>
-        <w:rPr>
-          <w:rFonts w:ascii="Arial" w:hAnsi="Arial" w:cs="Arial"/>
-          <w:sz w:val="24"/>
-          <w:szCs w:val="24"/>
-        </w:rPr>
-      </w:pPr>
-    </w:p>
-    <w:p>
-      <w:pPr>
-        <w:pStyle w:val="ListParagraph"/>
         <w:numPr>
           <w:ilvl w:val="0"/>
           <w:numId w:val="21"/>
         </w:numPr>
-        <w:rPr>
-          <w:rFonts w:ascii="Arial" w:hAnsi="Arial" w:cs="Arial"/>
-          <w:sz w:val="24"/>
-          <w:szCs w:val="24"/>
-        </w:rPr>
-      </w:pPr>
-      <w:r>
-        <w:rPr>
-          <w:rFonts w:ascii="Arial" w:hAnsi="Arial" w:cs="Arial"/>
-          <w:sz w:val="24"/>
-          <w:szCs w:val="24"/>
-        </w:rPr>
-        <w:t>After the machine starts, you’ll see the desktop as in the picture below.</w:t>
-      </w:r>
-    </w:p>
-    <w:p>
-      <w:pPr>
-        <w:pStyle w:val="ListParagraph"/>
-        <w:rPr>
-          <w:rFonts w:ascii="Arial" w:hAnsi="Arial" w:cs="Arial"/>
-          <w:sz w:val="24"/>
-          <w:szCs w:val="24"/>
-        </w:rPr>
-      </w:pPr>
-    </w:p>
-    <w:p>
-      <w:pPr>
-        <w:pStyle w:val="ListParagraph"/>
-        <w:rPr>
-          <w:rFonts w:ascii="Arial" w:hAnsi="Arial" w:cs="Arial"/>
-          <w:sz w:val="24"/>
-          <w:szCs w:val="24"/>
-        </w:rPr>
-      </w:pPr>
-      <w:r>
-        <w:rPr>
-          <w:noProof/>
+      </w:pPr>
+      <w:r>
+        <w:lastRenderedPageBreak/>
+        <w:t xml:space="preserve">On the next screen, click the box to reinitialize the MAC addresses.  </w:t>
+      </w:r>
+      <w:r>
+        <w:t>You can just accept the</w:t>
+      </w:r>
+      <w:r>
+        <w:t xml:space="preserve"> rest of the</w:t>
+      </w:r>
+      <w:r>
+        <w:t xml:space="preserve"> </w:t>
+      </w:r>
+      <w:r>
+        <w:rPr>
+          <w:b/>
+        </w:rPr>
+        <w:t>Appliance Settings</w:t>
+      </w:r>
+      <w:r>
+        <w:t xml:space="preserve"> and </w:t>
+      </w:r>
+      <w:r>
+        <w:t xml:space="preserve">then </w:t>
+      </w:r>
+      <w:r>
+        <w:t xml:space="preserve">click the </w:t>
+      </w:r>
+      <w:r>
+        <w:rPr>
+          <w:b/>
+        </w:rPr>
+        <w:t xml:space="preserve">Import </w:t>
+      </w:r>
+      <w:r>
+        <w:t>button.</w:t>
+      </w:r>
+    </w:p>
+    <w:p>
+      <w:pPr>
+        <w:pStyle w:val="ListParagraph"/>
+        <w:ind w:left="1080"/>
+        <w:rPr>
+          <w:b/>
+        </w:rPr>
+      </w:pPr>
+      <w:r>
+        <w:rPr>
+          <w:b/>
         </w:rPr>
         <w:drawing>
-          <wp:inline distT="0" distB="0" distL="0" distR="0" wp14:anchorId="74DFBA9E" wp14:editId="165BA334">
-            <wp:extent cx="4057650" cy="2872380"/>
-            <wp:effectExtent l="0" t="0" r="0" b="4445"/>
-            <wp:docPr id="10" name="Picture 10"/>
+          <wp:inline distT="0" distB="0" distL="0" distR="0" wp14:anchorId="73C3B546" wp14:editId="486837D2">
+            <wp:extent cx="3201523" cy="2004834"/>
+            <wp:effectExtent l="0" t="0" r="0" b="1905"/>
+            <wp:docPr id="16" name="Picture 16"/>
             <wp:cNvGraphicFramePr>
               <a:graphicFrameLocks xmlns:a="http://schemas.openxmlformats.org/drawingml/2006/main" noChangeAspect="1"/>
             </wp:cNvGraphicFramePr>
@@ -1266,7 +1079,7 @@
                   <pic:spPr>
                     <a:xfrm>
                       <a:off x="0" y="0"/>
-                      <a:ext cx="4058404" cy="2872914"/>
+                      <a:ext cx="3242109" cy="2030250"/>
                     </a:xfrm>
                     <a:prstGeom prst="rect">
                       <a:avLst/>
@@ -1278,14 +1091,19 @@
           </wp:inline>
         </w:drawing>
       </w:r>
-    </w:p>
-    <w:p>
-      <w:pPr>
-        <w:pStyle w:val="ListParagraph"/>
-        <w:rPr>
-          <w:rFonts w:ascii="Arial" w:hAnsi="Arial" w:cs="Arial"/>
-          <w:sz w:val="24"/>
-          <w:szCs w:val="24"/>
+      <w:r>
+        <w:rPr>
+          <w:b/>
+        </w:rPr>
+        <w:t xml:space="preserve"> </w:t>
+      </w:r>
+    </w:p>
+    <w:p>
+      <w:pPr>
+        <w:pStyle w:val="ListParagraph"/>
+        <w:ind w:left="1080"/>
+        <w:rPr>
+          <w:b/>
         </w:rPr>
       </w:pPr>
     </w:p>
@@ -1296,24 +1114,1299 @@
           <w:ilvl w:val="0"/>
           <w:numId w:val="21"/>
         </w:numPr>
-        <w:rPr>
-          <w:rFonts w:ascii="Arial" w:hAnsi="Arial" w:cs="Arial"/>
-          <w:sz w:val="24"/>
-          <w:szCs w:val="24"/>
-        </w:rPr>
-      </w:pPr>
-      <w:r>
-        <w:rPr>
-          <w:rFonts w:ascii="Arial" w:hAnsi="Arial" w:cs="Arial"/>
-          <w:sz w:val="24"/>
-          <w:szCs w:val="24"/>
+      </w:pPr>
+      <w:r>
+        <w:rPr>
+          <w:b/>
+        </w:rPr>
+        <w:t xml:space="preserve"> </w:t>
+      </w:r>
+      <w:r>
+        <w:t>You</w:t>
+      </w:r>
+      <w:r>
+        <w:t xml:space="preserve"> will get a pop-up box for the “license” info.  Just click the </w:t>
+      </w:r>
+      <w:r>
+        <w:rPr>
+          <w:b/>
+        </w:rPr>
+        <w:t>Agree</w:t>
+      </w:r>
+      <w:r>
+        <w:t xml:space="preserve"> button. You</w:t>
+      </w:r>
+      <w:r>
+        <w:t>r system will then start processing the import.  This may take a while.</w:t>
+      </w:r>
+    </w:p>
+    <w:p>
+      <w:pPr>
+        <w:pStyle w:val="ListParagraph"/>
+        <w:ind w:firstLine="360"/>
+        <w:rPr>
+          <w:b/>
+        </w:rPr>
+      </w:pPr>
+      <w:r>
+        <w:rPr>
+          <w:b/>
+        </w:rPr>
+        <w:drawing>
+          <wp:inline distT="0" distB="0" distL="0" distR="0" wp14:anchorId="49FD40F6" wp14:editId="5ED3BB2F">
+            <wp:extent cx="2811658" cy="812939"/>
+            <wp:effectExtent l="0" t="0" r="0" b="0"/>
+            <wp:docPr id="17" name="Picture 17"/>
+            <wp:cNvGraphicFramePr>
+              <a:graphicFrameLocks xmlns:a="http://schemas.openxmlformats.org/drawingml/2006/main" noChangeAspect="1"/>
+            </wp:cNvGraphicFramePr>
+            <a:graphic xmlns:a="http://schemas.openxmlformats.org/drawingml/2006/main">
+              <a:graphicData uri="http://schemas.openxmlformats.org/drawingml/2006/picture">
+                <pic:pic xmlns:pic="http://schemas.openxmlformats.org/drawingml/2006/picture">
+                  <pic:nvPicPr>
+                    <pic:cNvPr id="1" name=""/>
+                    <pic:cNvPicPr/>
+                  </pic:nvPicPr>
+                  <pic:blipFill>
+                    <a:blip r:embed="rId13"/>
+                    <a:stretch>
+                      <a:fillRect/>
+                    </a:stretch>
+                  </pic:blipFill>
+                  <pic:spPr>
+                    <a:xfrm>
+                      <a:off x="0" y="0"/>
+                      <a:ext cx="2859349" cy="826728"/>
+                    </a:xfrm>
+                    <a:prstGeom prst="rect">
+                      <a:avLst/>
+                    </a:prstGeom>
+                  </pic:spPr>
+                </pic:pic>
+              </a:graphicData>
+            </a:graphic>
+          </wp:inline>
+        </w:drawing>
+      </w:r>
+    </w:p>
+    <w:p>
+      <w:pPr>
+        <w:pStyle w:val="ListParagraph"/>
+        <w:rPr>
+          <w:b/>
+        </w:rPr>
+      </w:pPr>
+    </w:p>
+    <w:p>
+      <w:pPr>
+        <w:pStyle w:val="ListParagraph"/>
+        <w:numPr>
+          <w:ilvl w:val="0"/>
+          <w:numId w:val="21"/>
+        </w:numPr>
+      </w:pPr>
+      <w:r>
+        <w:t>After the import is finished, you should have a VM listed in VirtualBox named</w:t>
+      </w:r>
+      <w:r>
+        <w:rPr>
+          <w:b/>
+          <w:bCs/>
+        </w:rPr>
+        <w:t xml:space="preserve"> </w:t>
+      </w:r>
+      <w:proofErr w:type="spellStart"/>
+      <w:r>
+        <w:rPr>
+          <w:b/>
+          <w:bCs/>
+        </w:rPr>
+        <w:t>ato</w:t>
+      </w:r>
+      <w:r>
+        <w:rPr>
+          <w:b/>
+          <w:bCs/>
+        </w:rPr>
+        <w:t>-</w:t>
+      </w:r>
+      <w:r>
+        <w:rPr>
+          <w:b/>
+          <w:bCs/>
+        </w:rPr>
+        <w:t>ws</w:t>
+      </w:r>
+      <w:proofErr w:type="spellEnd"/>
+      <w:r>
+        <w:rPr>
+          <w:b/>
+        </w:rPr>
+        <w:t>.</w:t>
+      </w:r>
+    </w:p>
+    <w:p>
+      <w:pPr>
+        <w:pStyle w:val="ListParagraph"/>
+        <w:ind w:firstLine="360"/>
+      </w:pPr>
+      <w:bookmarkStart w:id="0" w:name="_GoBack"/>
+      <w:r>
+        <w:drawing>
+          <wp:inline distT="0" distB="0" distL="0" distR="0" wp14:anchorId="6BFD5EE3" wp14:editId="332F933F">
+            <wp:extent cx="2055341" cy="2204870"/>
+            <wp:effectExtent l="0" t="0" r="2540" b="5080"/>
+            <wp:docPr id="19" name="Picture 19"/>
+            <wp:cNvGraphicFramePr>
+              <a:graphicFrameLocks xmlns:a="http://schemas.openxmlformats.org/drawingml/2006/main" noChangeAspect="1"/>
+            </wp:cNvGraphicFramePr>
+            <a:graphic xmlns:a="http://schemas.openxmlformats.org/drawingml/2006/main">
+              <a:graphicData uri="http://schemas.openxmlformats.org/drawingml/2006/picture">
+                <pic:pic xmlns:pic="http://schemas.openxmlformats.org/drawingml/2006/picture">
+                  <pic:nvPicPr>
+                    <pic:cNvPr id="1" name=""/>
+                    <pic:cNvPicPr/>
+                  </pic:nvPicPr>
+                  <pic:blipFill>
+                    <a:blip r:embed="rId14"/>
+                    <a:stretch>
+                      <a:fillRect/>
+                    </a:stretch>
+                  </pic:blipFill>
+                  <pic:spPr>
+                    <a:xfrm>
+                      <a:off x="0" y="0"/>
+                      <a:ext cx="2116118" cy="2270069"/>
+                    </a:xfrm>
+                    <a:prstGeom prst="rect">
+                      <a:avLst/>
+                    </a:prstGeom>
+                  </pic:spPr>
+                </pic:pic>
+              </a:graphicData>
+            </a:graphic>
+          </wp:inline>
+        </w:drawing>
+      </w:r>
+      <w:bookmarkEnd w:id="0"/>
+    </w:p>
+    <w:p>
+      <w:pPr>
+        <w:pStyle w:val="ListParagraph"/>
+      </w:pPr>
+    </w:p>
+    <w:p>
+      <w:pPr>
+        <w:pStyle w:val="ListParagraph"/>
+        <w:numPr>
+          <w:ilvl w:val="0"/>
+          <w:numId w:val="21"/>
+        </w:numPr>
+      </w:pPr>
+      <w:r>
+        <w:t xml:space="preserve"> </w:t>
+      </w:r>
+      <w:r>
+        <w:rPr>
+          <w:b/>
+        </w:rPr>
+        <w:t>(OPTIONAL)</w:t>
+      </w:r>
+      <w:r>
+        <w:t xml:space="preserve"> </w:t>
+      </w:r>
+      <w:r>
+        <w:t xml:space="preserve">At this point, depending on the settings of your physical system, you can adjust the amount of memory for the image if you need/want.  You can do this by clicking on </w:t>
+      </w:r>
+      <w:r>
+        <w:rPr>
+          <w:b/>
+        </w:rPr>
+        <w:t xml:space="preserve">Settings </w:t>
+      </w:r>
+      <w:r>
+        <w:t xml:space="preserve">in the menu bar, then </w:t>
+      </w:r>
+      <w:r>
+        <w:rPr>
+          <w:b/>
+        </w:rPr>
+        <w:t xml:space="preserve">System </w:t>
+      </w:r>
+      <w:r>
+        <w:t xml:space="preserve">in the pop-up box for the </w:t>
+      </w:r>
+      <w:r>
+        <w:t>s</w:t>
+      </w:r>
+      <w:r>
+        <w:t>ettings</w:t>
+      </w:r>
+      <w:r>
+        <w:t>.  Then you can adjust the amount of memory for the virtual machine with the slider.</w:t>
+      </w:r>
+    </w:p>
+    <w:p>
+      <w:pPr>
+        <w:pStyle w:val="ListParagraph"/>
+        <w:rPr>
+          <w:b/>
+        </w:rPr>
+      </w:pPr>
+      <w:r>
+        <w:rPr>
+          <w:b/>
+        </w:rPr>
+        <w:t xml:space="preserve">  </w:t>
+      </w:r>
+    </w:p>
+    <w:p>
+      <w:pPr>
+        <w:pStyle w:val="ListParagraph"/>
+        <w:ind w:left="1170"/>
+        <w:rPr>
+          <w:b/>
+        </w:rPr>
+      </w:pPr>
+      <w:r>
+        <w:rPr>
+          <w:b/>
+        </w:rPr>
+        <w:lastRenderedPageBreak/>
+        <w:drawing>
+          <wp:inline distT="0" distB="0" distL="0" distR="0" wp14:anchorId="266D3350" wp14:editId="4F03015D">
+            <wp:extent cx="3756606" cy="2811657"/>
+            <wp:effectExtent l="0" t="0" r="3175" b="0"/>
+            <wp:docPr id="20" name="Picture 20"/>
+            <wp:cNvGraphicFramePr>
+              <a:graphicFrameLocks xmlns:a="http://schemas.openxmlformats.org/drawingml/2006/main" noChangeAspect="1"/>
+            </wp:cNvGraphicFramePr>
+            <a:graphic xmlns:a="http://schemas.openxmlformats.org/drawingml/2006/main">
+              <a:graphicData uri="http://schemas.openxmlformats.org/drawingml/2006/picture">
+                <pic:pic xmlns:pic="http://schemas.openxmlformats.org/drawingml/2006/picture">
+                  <pic:nvPicPr>
+                    <pic:cNvPr id="1" name=""/>
+                    <pic:cNvPicPr/>
+                  </pic:nvPicPr>
+                  <pic:blipFill>
+                    <a:blip r:embed="rId15"/>
+                    <a:stretch>
+                      <a:fillRect/>
+                    </a:stretch>
+                  </pic:blipFill>
+                  <pic:spPr>
+                    <a:xfrm>
+                      <a:off x="0" y="0"/>
+                      <a:ext cx="3795766" cy="2840966"/>
+                    </a:xfrm>
+                    <a:prstGeom prst="rect">
+                      <a:avLst/>
+                    </a:prstGeom>
+                  </pic:spPr>
+                </pic:pic>
+              </a:graphicData>
+            </a:graphic>
+          </wp:inline>
+        </w:drawing>
+      </w:r>
+    </w:p>
+    <w:p>
+      <w:pPr>
+        <w:pStyle w:val="ListParagraph"/>
+        <w:rPr>
+          <w:b/>
+        </w:rPr>
+      </w:pPr>
+    </w:p>
+    <w:p>
+      <w:pPr>
+        <w:pStyle w:val="ListParagraph"/>
+        <w:numPr>
+          <w:ilvl w:val="0"/>
+          <w:numId w:val="21"/>
+        </w:numPr>
+        <w:rPr>
+          <w:b/>
+        </w:rPr>
+      </w:pPr>
+      <w:r>
+        <w:t xml:space="preserve"> At this point, you can start up the virtual image by right-clicking on the image name and then selecting</w:t>
+      </w:r>
+      <w:r>
+        <w:rPr>
+          <w:b/>
+        </w:rPr>
+        <w:t xml:space="preserve"> Normal Start.</w:t>
+      </w:r>
+    </w:p>
+    <w:p>
+      <w:pPr>
+        <w:pStyle w:val="ListParagraph"/>
+        <w:rPr>
+          <w:b/>
+        </w:rPr>
+      </w:pPr>
+      <w:r>
+        <w:rPr>
+          <w:noProof/>
+        </w:rPr>
+        <w:drawing>
+          <wp:inline distT="0" distB="0" distL="0" distR="0" wp14:anchorId="56E20E82" wp14:editId="49F38524">
+            <wp:extent cx="3085489" cy="2039986"/>
+            <wp:effectExtent l="0" t="0" r="635" b="5080"/>
+            <wp:docPr id="25" name="Picture 25"/>
+            <wp:cNvGraphicFramePr>
+              <a:graphicFrameLocks xmlns:a="http://schemas.openxmlformats.org/drawingml/2006/main" noChangeAspect="1"/>
+            </wp:cNvGraphicFramePr>
+            <a:graphic xmlns:a="http://schemas.openxmlformats.org/drawingml/2006/main">
+              <a:graphicData uri="http://schemas.openxmlformats.org/drawingml/2006/picture">
+                <pic:pic xmlns:pic="http://schemas.openxmlformats.org/drawingml/2006/picture">
+                  <pic:nvPicPr>
+                    <pic:cNvPr id="1" name=""/>
+                    <pic:cNvPicPr/>
+                  </pic:nvPicPr>
+                  <pic:blipFill>
+                    <a:blip r:embed="rId16"/>
+                    <a:stretch>
+                      <a:fillRect/>
+                    </a:stretch>
+                  </pic:blipFill>
+                  <pic:spPr>
+                    <a:xfrm>
+                      <a:off x="0" y="0"/>
+                      <a:ext cx="3134730" cy="2072542"/>
+                    </a:xfrm>
+                    <a:prstGeom prst="rect">
+                      <a:avLst/>
+                    </a:prstGeom>
+                  </pic:spPr>
+                </pic:pic>
+              </a:graphicData>
+            </a:graphic>
+          </wp:inline>
+        </w:drawing>
+      </w:r>
+    </w:p>
+    <w:p>
+      <w:pPr>
+        <w:pStyle w:val="ListParagraph"/>
+      </w:pPr>
+    </w:p>
+    <w:p>
+      <w:pPr>
+        <w:pStyle w:val="ListParagraph"/>
+        <w:numPr>
+          <w:ilvl w:val="0"/>
+          <w:numId w:val="21"/>
+        </w:numPr>
+      </w:pPr>
+      <w:r>
+        <w:t>You may receive an erro</w:t>
+      </w:r>
+      <w:r>
+        <w:t>r about network adapters here similar to the one below.</w:t>
+      </w:r>
+    </w:p>
+    <w:p>
+      <w:pPr>
+        <w:ind w:left="360" w:firstLine="720"/>
+      </w:pPr>
+      <w:r>
+        <w:rPr>
+          <w:noProof/>
+        </w:rPr>
+        <w:drawing>
+          <wp:inline distT="0" distB="0" distL="0" distR="0" wp14:anchorId="35F6D751" wp14:editId="0FEBFB58">
+            <wp:extent cx="2337344" cy="2042855"/>
+            <wp:effectExtent l="0" t="0" r="0" b="1905"/>
+            <wp:docPr id="7" name="Picture 7" descr="C:\figs\internet-error5.JPG"/>
+            <wp:cNvGraphicFramePr>
+              <a:graphicFrameLocks xmlns:a="http://schemas.openxmlformats.org/drawingml/2006/main" noChangeAspect="1"/>
+            </wp:cNvGraphicFramePr>
+            <a:graphic xmlns:a="http://schemas.openxmlformats.org/drawingml/2006/main">
+              <a:graphicData uri="http://schemas.openxmlformats.org/drawingml/2006/picture">
+                <pic:pic xmlns:pic="http://schemas.openxmlformats.org/drawingml/2006/picture">
+                  <pic:nvPicPr>
+                    <pic:cNvPr id="0" name="Picture 4" descr="C:\figs\internet-error5.JPG"/>
+                    <pic:cNvPicPr>
+                      <a:picLocks noChangeAspect="1" noChangeArrowheads="1"/>
+                    </pic:cNvPicPr>
+                  </pic:nvPicPr>
+                  <pic:blipFill>
+                    <a:blip r:embed="rId17" cstate="print">
+                      <a:extLst>
+                        <a:ext uri="{28A0092B-C50C-407E-A947-70E740481C1C}">
+                          <a14:useLocalDpi xmlns:a14="http://schemas.microsoft.com/office/drawing/2010/main" val="0"/>
+                        </a:ext>
+                      </a:extLst>
+                    </a:blip>
+                    <a:srcRect/>
+                    <a:stretch>
+                      <a:fillRect/>
+                    </a:stretch>
+                  </pic:blipFill>
+                  <pic:spPr bwMode="auto">
+                    <a:xfrm>
+                      <a:off x="0" y="0"/>
+                      <a:ext cx="2373762" cy="2074685"/>
+                    </a:xfrm>
+                    <a:prstGeom prst="rect">
+                      <a:avLst/>
+                    </a:prstGeom>
+                    <a:noFill/>
+                    <a:ln>
+                      <a:noFill/>
+                    </a:ln>
+                  </pic:spPr>
+                </pic:pic>
+              </a:graphicData>
+            </a:graphic>
+          </wp:inline>
+        </w:drawing>
+      </w:r>
+    </w:p>
+    <w:p>
+      <w:pPr>
+        <w:pStyle w:val="ListParagraph"/>
+      </w:pPr>
+      <w:r>
+        <w:lastRenderedPageBreak/>
+        <w:t xml:space="preserve"> If so, just click on the optio</w:t>
+      </w:r>
+      <w:r>
+        <w:t>n given to “Change Network Settings”.  Then click on “Ok” in the network settings.</w:t>
+      </w:r>
+      <w:r>
+        <w:t xml:space="preserve"> </w:t>
+      </w:r>
+      <w:proofErr w:type="gramStart"/>
+      <w:r>
+        <w:t>( After</w:t>
+      </w:r>
+      <w:proofErr w:type="gramEnd"/>
+      <w:r>
+        <w:t xml:space="preserve"> the system starts, y</w:t>
+      </w:r>
+      <w:r>
+        <w:t xml:space="preserve">ou can also enable </w:t>
+      </w:r>
+      <w:proofErr w:type="spellStart"/>
+      <w:r>
+        <w:t>enable</w:t>
+      </w:r>
+      <w:proofErr w:type="spellEnd"/>
+      <w:r>
+        <w:t xml:space="preserve"> </w:t>
+      </w:r>
+      <w:r>
+        <w:t>“</w:t>
+      </w:r>
+      <w:r>
+        <w:rPr>
+          <w:b/>
+        </w:rPr>
+        <w:t>Auto Ethernet</w:t>
+      </w:r>
+      <w:r>
+        <w:t>”</w:t>
+      </w:r>
+      <w:r>
+        <w:t xml:space="preserve"> in the networking menu (click on doubl</w:t>
+      </w:r>
+      <w:r>
+        <w:t xml:space="preserve">e </w:t>
+      </w:r>
+      <w:proofErr w:type="spellStart"/>
+      <w:r>
+        <w:t>arrors</w:t>
+      </w:r>
+      <w:proofErr w:type="spellEnd"/>
+      <w:r>
+        <w:t xml:space="preserve"> in upper-right corner) but that is probably not necessary).</w:t>
+      </w:r>
+    </w:p>
+    <w:p>
+      <w:pPr>
+        <w:pStyle w:val="ListParagraph"/>
+      </w:pPr>
+    </w:p>
+    <w:p>
+      <w:pPr>
+        <w:pStyle w:val="ListParagraph"/>
+        <w:rPr>
+          <w:b/>
+        </w:rPr>
+      </w:pPr>
+      <w:r>
+        <w:rPr>
+          <w:noProof/>
+        </w:rPr>
+        <w:drawing>
+          <wp:inline distT="0" distB="0" distL="0" distR="0" wp14:anchorId="2E11B111" wp14:editId="77C29664">
+            <wp:extent cx="2209800" cy="1599051"/>
+            <wp:effectExtent l="0" t="0" r="0" b="1270"/>
+            <wp:docPr id="113" name="Picture 113"/>
+            <wp:cNvGraphicFramePr>
+              <a:graphicFrameLocks xmlns:a="http://schemas.openxmlformats.org/drawingml/2006/main" noChangeAspect="1"/>
+            </wp:cNvGraphicFramePr>
+            <a:graphic xmlns:a="http://schemas.openxmlformats.org/drawingml/2006/main">
+              <a:graphicData uri="http://schemas.openxmlformats.org/drawingml/2006/picture">
+                <pic:pic xmlns:pic="http://schemas.openxmlformats.org/drawingml/2006/picture">
+                  <pic:nvPicPr>
+                    <pic:cNvPr id="1" name=""/>
+                    <pic:cNvPicPr/>
+                  </pic:nvPicPr>
+                  <pic:blipFill>
+                    <a:blip r:embed="rId18"/>
+                    <a:stretch>
+                      <a:fillRect/>
+                    </a:stretch>
+                  </pic:blipFill>
+                  <pic:spPr>
+                    <a:xfrm>
+                      <a:off x="0" y="0"/>
+                      <a:ext cx="2212382" cy="1600919"/>
+                    </a:xfrm>
+                    <a:prstGeom prst="rect">
+                      <a:avLst/>
+                    </a:prstGeom>
+                  </pic:spPr>
+                </pic:pic>
+              </a:graphicData>
+            </a:graphic>
+          </wp:inline>
+        </w:drawing>
+      </w:r>
+    </w:p>
+    <w:p>
+      <w:pPr>
+        <w:pStyle w:val="ListParagraph"/>
+        <w:rPr>
+          <w:b/>
+        </w:rPr>
+      </w:pPr>
+    </w:p>
+    <w:p>
+      <w:pPr>
+        <w:pStyle w:val="ListParagraph"/>
+        <w:numPr>
+          <w:ilvl w:val="0"/>
+          <w:numId w:val="21"/>
+        </w:numPr>
+      </w:pPr>
+      <w:r>
+        <w:t xml:space="preserve"> If you get a warning dialog that pops up like the one below, it is due to a missing shared directory.  (You can see that if you click the Details – not required.)  This is not important for using the VM and you can just click OK to proceed and ignore the warning.</w:t>
+      </w:r>
+    </w:p>
+    <w:p>
+      <w:pPr>
+        <w:pStyle w:val="ListParagraph"/>
+      </w:pPr>
+      <w:r>
+        <w:rPr>
+          <w:noProof/>
+        </w:rPr>
+        <w:drawing>
+          <wp:inline distT="0" distB="0" distL="0" distR="0" wp14:anchorId="7F106386" wp14:editId="32C70CC8">
+            <wp:extent cx="2486025" cy="1866900"/>
+            <wp:effectExtent l="0" t="0" r="9525" b="0"/>
+            <wp:docPr id="2" name="Picture 2" descr="cid:ee4af372-02a8-4119-8b64-3e93151e9ffd"/>
+            <wp:cNvGraphicFramePr>
+              <a:graphicFrameLocks xmlns:a="http://schemas.openxmlformats.org/drawingml/2006/main" noChangeAspect="1"/>
+            </wp:cNvGraphicFramePr>
+            <a:graphic xmlns:a="http://schemas.openxmlformats.org/drawingml/2006/main">
+              <a:graphicData uri="http://schemas.openxmlformats.org/drawingml/2006/picture">
+                <pic:pic xmlns:pic="http://schemas.openxmlformats.org/drawingml/2006/picture">
+                  <pic:nvPicPr>
+                    <pic:cNvPr id="0" name="Picture 4" descr="cid:ee4af372-02a8-4119-8b64-3e93151e9ffd"/>
+                    <pic:cNvPicPr>
+                      <a:picLocks noChangeAspect="1" noChangeArrowheads="1"/>
+                    </pic:cNvPicPr>
+                  </pic:nvPicPr>
+                  <pic:blipFill>
+                    <a:blip r:embed="rId19" r:link="rId20">
+                      <a:extLst>
+                        <a:ext uri="{28A0092B-C50C-407E-A947-70E740481C1C}">
+                          <a14:useLocalDpi xmlns:a14="http://schemas.microsoft.com/office/drawing/2010/main" val="0"/>
+                        </a:ext>
+                      </a:extLst>
+                    </a:blip>
+                    <a:srcRect/>
+                    <a:stretch>
+                      <a:fillRect/>
+                    </a:stretch>
+                  </pic:blipFill>
+                  <pic:spPr bwMode="auto">
+                    <a:xfrm>
+                      <a:off x="0" y="0"/>
+                      <a:ext cx="2486025" cy="1866900"/>
+                    </a:xfrm>
+                    <a:prstGeom prst="rect">
+                      <a:avLst/>
+                    </a:prstGeom>
+                    <a:noFill/>
+                    <a:ln>
+                      <a:noFill/>
+                    </a:ln>
+                  </pic:spPr>
+                </pic:pic>
+              </a:graphicData>
+            </a:graphic>
+          </wp:inline>
+        </w:drawing>
+      </w:r>
+    </w:p>
+    <w:p>
+      <w:pPr>
+        <w:pStyle w:val="ListParagraph"/>
+      </w:pPr>
+    </w:p>
+    <w:p>
+      <w:pPr>
+        <w:pStyle w:val="ListParagraph"/>
+        <w:rPr>
+          <w:b/>
+        </w:rPr>
+      </w:pPr>
+    </w:p>
+    <w:p>
+      <w:pPr>
+        <w:pStyle w:val="ListParagraph"/>
+        <w:numPr>
+          <w:ilvl w:val="0"/>
+          <w:numId w:val="21"/>
+        </w:numPr>
+      </w:pPr>
+      <w:r>
+        <w:t xml:space="preserve"> It may take several minutes for the desktop to appear.  If, after several minutes, you don’t see the desktop, try switching to full screen mode (Host key + F) or access the menu item for it through the View menu.  On most systems, the Host key here will be the right Ctrl key.  (Note: Windows 10 seems to have issues if you try to switch to scaled mode.  If on a Windows 10 system, you may want to avoid that setting.  If you do go into scaled mode and the screen seems to disappear, try using the Host key + F to switch out.   Or the menu may still be accessible, although hidden, at the very top of the screen.)</w:t>
+      </w:r>
+    </w:p>
+    <w:p>
+      <w:pPr>
+        <w:pStyle w:val="ListParagraph"/>
+      </w:pPr>
+    </w:p>
+    <w:p>
+      <w:pPr>
+        <w:pStyle w:val="ListParagraph"/>
+        <w:numPr>
+          <w:ilvl w:val="0"/>
+          <w:numId w:val="21"/>
+        </w:numPr>
+      </w:pPr>
+      <w:r>
+        <w:t xml:space="preserve"> After starting up the VM, you should see the desktop of the VM.</w:t>
+      </w:r>
+    </w:p>
+    <w:p>
+      <w:pPr>
+        <w:pStyle w:val="ListParagraph"/>
+        <w:rPr>
+          <w:b/>
+        </w:rPr>
+      </w:pPr>
+      <w:r>
+        <w:rPr>
+          <w:noProof/>
+        </w:rPr>
+        <w:lastRenderedPageBreak/>
+        <w:drawing>
+          <wp:inline distT="0" distB="0" distL="0" distR="0" wp14:anchorId="05E1D3A3" wp14:editId="6CB6038C">
+            <wp:extent cx="3384724" cy="2396021"/>
+            <wp:effectExtent l="0" t="0" r="0" b="4445"/>
+            <wp:docPr id="24" name="Picture 24"/>
+            <wp:cNvGraphicFramePr>
+              <a:graphicFrameLocks xmlns:a="http://schemas.openxmlformats.org/drawingml/2006/main" noChangeAspect="1"/>
+            </wp:cNvGraphicFramePr>
+            <a:graphic xmlns:a="http://schemas.openxmlformats.org/drawingml/2006/main">
+              <a:graphicData uri="http://schemas.openxmlformats.org/drawingml/2006/picture">
+                <pic:pic xmlns:pic="http://schemas.openxmlformats.org/drawingml/2006/picture">
+                  <pic:nvPicPr>
+                    <pic:cNvPr id="1" name=""/>
+                    <pic:cNvPicPr/>
+                  </pic:nvPicPr>
+                  <pic:blipFill>
+                    <a:blip r:embed="rId21"/>
+                    <a:stretch>
+                      <a:fillRect/>
+                    </a:stretch>
+                  </pic:blipFill>
+                  <pic:spPr>
+                    <a:xfrm>
+                      <a:off x="0" y="0"/>
+                      <a:ext cx="3395548" cy="2403684"/>
+                    </a:xfrm>
+                    <a:prstGeom prst="rect">
+                      <a:avLst/>
+                    </a:prstGeom>
+                  </pic:spPr>
+                </pic:pic>
+              </a:graphicData>
+            </a:graphic>
+          </wp:inline>
+        </w:drawing>
+      </w:r>
+    </w:p>
+    <w:p>
+      <w:pPr>
+        <w:pStyle w:val="ListParagraph"/>
+        <w:rPr>
+          <w:b/>
+        </w:rPr>
+      </w:pPr>
+    </w:p>
+    <w:p>
+      <w:pPr>
+        <w:pStyle w:val="ListParagraph"/>
+        <w:numPr>
+          <w:ilvl w:val="0"/>
+          <w:numId w:val="21"/>
+        </w:numPr>
+      </w:pPr>
+      <w:r>
+        <w:t>If you are on Windows and get a Windows firewall dialog, you can click both boxes and tell Windows to “Allow access”.</w:t>
+      </w:r>
+    </w:p>
+    <w:p>
+      <w:pPr>
+        <w:pStyle w:val="ListParagraph"/>
+      </w:pPr>
+    </w:p>
+    <w:p>
+      <w:pPr>
+        <w:pStyle w:val="ListParagraph"/>
+        <w:numPr>
+          <w:ilvl w:val="0"/>
+          <w:numId w:val="21"/>
+        </w:numPr>
+      </w:pPr>
+      <w:r>
+        <w:t>If you are given an option to upgrade ubuntu, just decline that.</w:t>
+      </w:r>
+    </w:p>
+    <w:p>
+      <w:pPr>
+        <w:pStyle w:val="ListParagraph"/>
+      </w:pPr>
+    </w:p>
+    <w:p>
+      <w:pPr>
+        <w:pStyle w:val="ListParagraph"/>
+        <w:numPr>
+          <w:ilvl w:val="0"/>
+          <w:numId w:val="21"/>
+        </w:numPr>
+      </w:pPr>
+      <w:r>
+        <w:t>If you have messages at the top of the screen about “Auto capture keyboard” and “mouse pointer integration” you can just click the x on the far right of the messages to dismiss those.</w:t>
+      </w:r>
+    </w:p>
+    <w:p>
+      <w:pPr>
+        <w:pStyle w:val="ListParagraph"/>
+      </w:pPr>
+    </w:p>
+    <w:p>
+      <w:pPr>
+        <w:pStyle w:val="ListParagraph"/>
+        <w:numPr>
+          <w:ilvl w:val="0"/>
+          <w:numId w:val="21"/>
+        </w:numPr>
+      </w:pPr>
+      <w:r>
+        <w:t>Verify that you have internet connectivity from the VM. Open up a terminal session from the VM’s desktop and type something like “ping google.com” to make sure you get a response.</w:t>
+      </w:r>
+    </w:p>
+    <w:p>
+      <w:pPr>
+        <w:pStyle w:val="ListParagraph"/>
+      </w:pPr>
+    </w:p>
+    <w:p>
+      <w:pPr>
+        <w:pStyle w:val="ListParagraph"/>
+        <w:numPr>
+          <w:ilvl w:val="0"/>
+          <w:numId w:val="21"/>
+        </w:numPr>
+      </w:pPr>
+      <w:r>
+        <w:t>Login is diyuser3, diyuser3 if you need it.</w:t>
+      </w:r>
+    </w:p>
+    <w:p>
+      <w:pPr>
+        <w:pStyle w:val="ListParagraph"/>
+      </w:pPr>
+    </w:p>
+    <w:p>
+      <w:pPr>
+        <w:pStyle w:val="ListParagraph"/>
+        <w:numPr>
+          <w:ilvl w:val="0"/>
+          <w:numId w:val="21"/>
+        </w:numPr>
+        <w:rPr>
+          <w:rFonts w:ascii="Arial" w:hAnsi="Arial" w:cs="Arial"/>
+        </w:rPr>
+      </w:pPr>
+      <w:r>
+        <w:rPr>
+          <w:rFonts w:ascii="Arial" w:hAnsi="Arial" w:cs="Arial"/>
         </w:rPr>
         <w:t>You are now ready to proceed with the workshop labs. A location for the labs document will be shared separately.</w:t>
       </w:r>
     </w:p>
+    <w:p>
+      <w:pPr>
+        <w:pStyle w:val="ListParagraph"/>
+      </w:pPr>
+    </w:p>
+    <w:p>
+      <w:pPr>
+        <w:pStyle w:val="ListParagraph"/>
+      </w:pPr>
+    </w:p>
+    <w:p>
+      <w:pPr>
+        <w:pStyle w:val="ListParagraph"/>
+        <w:rPr>
+          <w:b/>
+          <w:bCs/>
+          <w:u w:val="single"/>
+        </w:rPr>
+      </w:pPr>
+      <w:r>
+        <w:rPr>
+          <w:b/>
+          <w:bCs/>
+          <w:u w:val="single"/>
+        </w:rPr>
+        <w:t>OPTIONAL</w:t>
+      </w:r>
+    </w:p>
+    <w:p>
+      <w:pPr>
+        <w:pStyle w:val="ListParagraph"/>
+        <w:numPr>
+          <w:ilvl w:val="0"/>
+          <w:numId w:val="21"/>
+        </w:numPr>
+      </w:pPr>
+      <w:r>
+        <w:t xml:space="preserve">Optionally, if you are not in the Eastern time zone </w:t>
+      </w:r>
+      <w:proofErr w:type="gramStart"/>
+      <w:r>
+        <w:t>-  you</w:t>
+      </w:r>
+      <w:proofErr w:type="gramEnd"/>
+      <w:r>
+        <w:t xml:space="preserve"> can change the system to have the correct date/time.  To do this:</w:t>
+      </w:r>
+    </w:p>
+    <w:p>
+      <w:pPr>
+        <w:pStyle w:val="ListParagraph"/>
+      </w:pPr>
+      <w:r>
+        <w:tab/>
+        <w:t>a. Click on the mouse icon in the upper left corner of the screen.</w:t>
+      </w:r>
+    </w:p>
+    <w:p>
+      <w:pPr>
+        <w:pStyle w:val="ListParagraph"/>
+      </w:pPr>
+      <w:r>
+        <w:tab/>
+        <w:t xml:space="preserve">b. In the </w:t>
+      </w:r>
+      <w:proofErr w:type="gramStart"/>
+      <w:r>
+        <w:t>drop down</w:t>
+      </w:r>
+      <w:proofErr w:type="gramEnd"/>
+      <w:r>
+        <w:t xml:space="preserve"> menu, select “Settings” on the right-hand side.</w:t>
+      </w:r>
+    </w:p>
+    <w:p>
+      <w:pPr>
+        <w:pStyle w:val="ListParagraph"/>
+      </w:pPr>
+      <w:r>
+        <w:tab/>
+        <w:t>c. In the left-hand side, select “Time and Date”.</w:t>
+      </w:r>
+    </w:p>
+    <w:p>
+      <w:pPr>
+        <w:pStyle w:val="ListParagraph"/>
+      </w:pPr>
+      <w:r>
+        <w:rPr>
+          <w:noProof/>
+        </w:rPr>
+        <w:lastRenderedPageBreak/>
+        <w:drawing>
+          <wp:inline distT="0" distB="0" distL="0" distR="0" wp14:anchorId="4E793356" wp14:editId="1AB358D7">
+            <wp:extent cx="2752766" cy="2459567"/>
+            <wp:effectExtent l="0" t="0" r="0" b="0"/>
+            <wp:docPr id="12" name="Picture 12" descr="C:\figs\timeanddate.JPG"/>
+            <wp:cNvGraphicFramePr>
+              <a:graphicFrameLocks xmlns:a="http://schemas.openxmlformats.org/drawingml/2006/main" noChangeAspect="1"/>
+            </wp:cNvGraphicFramePr>
+            <a:graphic xmlns:a="http://schemas.openxmlformats.org/drawingml/2006/main">
+              <a:graphicData uri="http://schemas.openxmlformats.org/drawingml/2006/picture">
+                <pic:pic xmlns:pic="http://schemas.openxmlformats.org/drawingml/2006/picture">
+                  <pic:nvPicPr>
+                    <pic:cNvPr id="0" name="Picture 5" descr="C:\figs\timeanddate.JPG"/>
+                    <pic:cNvPicPr>
+                      <a:picLocks noChangeAspect="1" noChangeArrowheads="1"/>
+                    </pic:cNvPicPr>
+                  </pic:nvPicPr>
+                  <pic:blipFill>
+                    <a:blip r:embed="rId22" cstate="print">
+                      <a:extLst>
+                        <a:ext uri="{28A0092B-C50C-407E-A947-70E740481C1C}">
+                          <a14:useLocalDpi xmlns:a14="http://schemas.microsoft.com/office/drawing/2010/main" val="0"/>
+                        </a:ext>
+                      </a:extLst>
+                    </a:blip>
+                    <a:srcRect/>
+                    <a:stretch>
+                      <a:fillRect/>
+                    </a:stretch>
+                  </pic:blipFill>
+                  <pic:spPr bwMode="auto">
+                    <a:xfrm>
+                      <a:off x="0" y="0"/>
+                      <a:ext cx="2765135" cy="2470619"/>
+                    </a:xfrm>
+                    <a:prstGeom prst="rect">
+                      <a:avLst/>
+                    </a:prstGeom>
+                    <a:noFill/>
+                    <a:ln>
+                      <a:noFill/>
+                    </a:ln>
+                  </pic:spPr>
+                </pic:pic>
+              </a:graphicData>
+            </a:graphic>
+          </wp:inline>
+        </w:drawing>
+      </w:r>
+    </w:p>
+    <w:p>
+      <w:pPr>
+        <w:pStyle w:val="ListParagraph"/>
+      </w:pPr>
+    </w:p>
+    <w:p>
+      <w:pPr>
+        <w:pStyle w:val="ListParagraph"/>
+      </w:pPr>
+      <w:r>
+        <w:tab/>
+        <w:t>d. The Time and Date Settings dialog will pop up. In order to change this, you need to click on the “Unlock” button on the bottom and then authenticate to unlock it.  The password to use here is “diyuser2”.</w:t>
+      </w:r>
+    </w:p>
+    <w:p>
+      <w:pPr>
+        <w:pStyle w:val="ListParagraph"/>
+      </w:pPr>
+      <w:r>
+        <w:rPr>
+          <w:noProof/>
+        </w:rPr>
+        <w:drawing>
+          <wp:inline distT="0" distB="0" distL="0" distR="0" wp14:anchorId="6D63E77A" wp14:editId="2CB41614">
+            <wp:extent cx="2193139" cy="1655233"/>
+            <wp:effectExtent l="0" t="0" r="0" b="2540"/>
+            <wp:docPr id="14" name="Picture 14" descr="C:\figs\authenticate.JPG"/>
+            <wp:cNvGraphicFramePr>
+              <a:graphicFrameLocks xmlns:a="http://schemas.openxmlformats.org/drawingml/2006/main" noChangeAspect="1"/>
+            </wp:cNvGraphicFramePr>
+            <a:graphic xmlns:a="http://schemas.openxmlformats.org/drawingml/2006/main">
+              <a:graphicData uri="http://schemas.openxmlformats.org/drawingml/2006/picture">
+                <pic:pic xmlns:pic="http://schemas.openxmlformats.org/drawingml/2006/picture">
+                  <pic:nvPicPr>
+                    <pic:cNvPr id="0" name="Picture 6" descr="C:\figs\authenticate.JPG"/>
+                    <pic:cNvPicPr>
+                      <a:picLocks noChangeAspect="1" noChangeArrowheads="1"/>
+                    </pic:cNvPicPr>
+                  </pic:nvPicPr>
+                  <pic:blipFill>
+                    <a:blip r:embed="rId23" cstate="print">
+                      <a:extLst>
+                        <a:ext uri="{28A0092B-C50C-407E-A947-70E740481C1C}">
+                          <a14:useLocalDpi xmlns:a14="http://schemas.microsoft.com/office/drawing/2010/main" val="0"/>
+                        </a:ext>
+                      </a:extLst>
+                    </a:blip>
+                    <a:srcRect/>
+                    <a:stretch>
+                      <a:fillRect/>
+                    </a:stretch>
+                  </pic:blipFill>
+                  <pic:spPr bwMode="auto">
+                    <a:xfrm>
+                      <a:off x="0" y="0"/>
+                      <a:ext cx="2207638" cy="1666176"/>
+                    </a:xfrm>
+                    <a:prstGeom prst="rect">
+                      <a:avLst/>
+                    </a:prstGeom>
+                    <a:noFill/>
+                    <a:ln>
+                      <a:noFill/>
+                    </a:ln>
+                  </pic:spPr>
+                </pic:pic>
+              </a:graphicData>
+            </a:graphic>
+          </wp:inline>
+        </w:drawing>
+      </w:r>
+    </w:p>
+    <w:p>
+      <w:pPr>
+        <w:pStyle w:val="ListParagraph"/>
+      </w:pPr>
+      <w:r>
+        <w:tab/>
+        <w:t xml:space="preserve">e. Click on the “Time zone” selection at the top and then find a city that is in the </w:t>
+      </w:r>
+      <w:proofErr w:type="spellStart"/>
+      <w:r>
+        <w:t>timezone</w:t>
+      </w:r>
+      <w:proofErr w:type="spellEnd"/>
+      <w:r>
+        <w:t xml:space="preserve"> where you are (probably prefixed by America/ if you’re in the US).  Select it and close the “Time zone” choosing dialog.</w:t>
+      </w:r>
+    </w:p>
+    <w:p>
+      <w:pPr>
+        <w:pStyle w:val="ListParagraph"/>
+      </w:pPr>
+    </w:p>
+    <w:p>
+      <w:pPr>
+        <w:pStyle w:val="ListParagraph"/>
+      </w:pPr>
+      <w:r>
+        <w:rPr>
+          <w:noProof/>
+        </w:rPr>
+        <w:drawing>
+          <wp:inline distT="0" distB="0" distL="0" distR="0" wp14:anchorId="13BFC054" wp14:editId="3E421FCC">
+            <wp:extent cx="2216832" cy="1587500"/>
+            <wp:effectExtent l="0" t="0" r="0" b="0"/>
+            <wp:docPr id="13" name="Picture 13" descr="C:\figs\timezonepicker.JPG"/>
+            <wp:cNvGraphicFramePr>
+              <a:graphicFrameLocks xmlns:a="http://schemas.openxmlformats.org/drawingml/2006/main" noChangeAspect="1"/>
+            </wp:cNvGraphicFramePr>
+            <a:graphic xmlns:a="http://schemas.openxmlformats.org/drawingml/2006/main">
+              <a:graphicData uri="http://schemas.openxmlformats.org/drawingml/2006/picture">
+                <pic:pic xmlns:pic="http://schemas.openxmlformats.org/drawingml/2006/picture">
+                  <pic:nvPicPr>
+                    <pic:cNvPr id="0" name="Picture 7" descr="C:\figs\timezonepicker.JPG"/>
+                    <pic:cNvPicPr>
+                      <a:picLocks noChangeAspect="1" noChangeArrowheads="1"/>
+                    </pic:cNvPicPr>
+                  </pic:nvPicPr>
+                  <pic:blipFill>
+                    <a:blip r:embed="rId24" cstate="print">
+                      <a:extLst>
+                        <a:ext uri="{28A0092B-C50C-407E-A947-70E740481C1C}">
+                          <a14:useLocalDpi xmlns:a14="http://schemas.microsoft.com/office/drawing/2010/main" val="0"/>
+                        </a:ext>
+                      </a:extLst>
+                    </a:blip>
+                    <a:srcRect/>
+                    <a:stretch>
+                      <a:fillRect/>
+                    </a:stretch>
+                  </pic:blipFill>
+                  <pic:spPr bwMode="auto">
+                    <a:xfrm>
+                      <a:off x="0" y="0"/>
+                      <a:ext cx="2225035" cy="1593374"/>
+                    </a:xfrm>
+                    <a:prstGeom prst="rect">
+                      <a:avLst/>
+                    </a:prstGeom>
+                    <a:noFill/>
+                    <a:ln>
+                      <a:noFill/>
+                    </a:ln>
+                  </pic:spPr>
+                </pic:pic>
+              </a:graphicData>
+            </a:graphic>
+          </wp:inline>
+        </w:drawing>
+      </w:r>
+    </w:p>
+    <w:p>
+      <w:pPr>
+        <w:pStyle w:val="ListParagraph"/>
+      </w:pPr>
+      <w:r>
+        <w:tab/>
+        <w:t xml:space="preserve">f. Back on the main “Time and Date” settings dialog, the time should have changed to reflect the </w:t>
+      </w:r>
+      <w:proofErr w:type="spellStart"/>
+      <w:r>
+        <w:t>timezone</w:t>
+      </w:r>
+      <w:proofErr w:type="spellEnd"/>
+      <w:r>
+        <w:t xml:space="preserve"> you selected. </w:t>
+      </w:r>
+    </w:p>
+    <w:p>
+      <w:pPr>
+        <w:pStyle w:val="ListParagraph"/>
+      </w:pPr>
+      <w:r>
+        <w:lastRenderedPageBreak/>
+        <w:tab/>
+        <w:t>g. Select the Lock button to lock the settings again and then the close button.16. To persist the date/time changes, you just need to logout and log back in.  To log out select the mouse icon again in the upper left corner, then click on the “Power” button.</w:t>
+      </w:r>
+    </w:p>
+    <w:p>
+      <w:pPr>
+        <w:pStyle w:val="ListParagraph"/>
+      </w:pPr>
+      <w:r>
+        <w:rPr>
+          <w:noProof/>
+        </w:rPr>
+        <w:drawing>
+          <wp:inline distT="0" distB="0" distL="0" distR="0" wp14:anchorId="09CAA151" wp14:editId="3D9B497D">
+            <wp:extent cx="1984836" cy="2205567"/>
+            <wp:effectExtent l="0" t="0" r="0" b="4445"/>
+            <wp:docPr id="18" name="Picture 18" descr="C:\figs\logout.JPG"/>
+            <wp:cNvGraphicFramePr>
+              <a:graphicFrameLocks xmlns:a="http://schemas.openxmlformats.org/drawingml/2006/main" noChangeAspect="1"/>
+            </wp:cNvGraphicFramePr>
+            <a:graphic xmlns:a="http://schemas.openxmlformats.org/drawingml/2006/main">
+              <a:graphicData uri="http://schemas.openxmlformats.org/drawingml/2006/picture">
+                <pic:pic xmlns:pic="http://schemas.openxmlformats.org/drawingml/2006/picture">
+                  <pic:nvPicPr>
+                    <pic:cNvPr id="0" name="Picture 8" descr="C:\figs\logout.JPG"/>
+                    <pic:cNvPicPr>
+                      <a:picLocks noChangeAspect="1" noChangeArrowheads="1"/>
+                    </pic:cNvPicPr>
+                  </pic:nvPicPr>
+                  <pic:blipFill>
+                    <a:blip r:embed="rId25" cstate="print">
+                      <a:extLst>
+                        <a:ext uri="{28A0092B-C50C-407E-A947-70E740481C1C}">
+                          <a14:useLocalDpi xmlns:a14="http://schemas.microsoft.com/office/drawing/2010/main" val="0"/>
+                        </a:ext>
+                      </a:extLst>
+                    </a:blip>
+                    <a:srcRect/>
+                    <a:stretch>
+                      <a:fillRect/>
+                    </a:stretch>
+                  </pic:blipFill>
+                  <pic:spPr bwMode="auto">
+                    <a:xfrm>
+                      <a:off x="0" y="0"/>
+                      <a:ext cx="2005136" cy="2228124"/>
+                    </a:xfrm>
+                    <a:prstGeom prst="rect">
+                      <a:avLst/>
+                    </a:prstGeom>
+                    <a:noFill/>
+                    <a:ln>
+                      <a:noFill/>
+                    </a:ln>
+                  </pic:spPr>
+                </pic:pic>
+              </a:graphicData>
+            </a:graphic>
+          </wp:inline>
+        </w:drawing>
+      </w:r>
+    </w:p>
+    <w:p>
+      <w:pPr>
+        <w:pStyle w:val="ListParagraph"/>
+      </w:pPr>
+    </w:p>
+    <w:p>
+      <w:pPr>
+        <w:pStyle w:val="ListParagraph"/>
+        <w:numPr>
+          <w:ilvl w:val="0"/>
+          <w:numId w:val="21"/>
+        </w:numPr>
+      </w:pPr>
+      <w:r>
+        <w:t>After logging out, you can log back in with user=diyuser3 and password=diyuser3.  Confirm that your date and time are set as expected.</w:t>
+      </w:r>
+    </w:p>
+    <w:p>
+      <w:pPr>
+        <w:pStyle w:val="ListParagraph"/>
+        <w:rPr>
+          <w:rFonts w:ascii="Arial" w:hAnsi="Arial" w:cs="Arial"/>
+          <w:sz w:val="24"/>
+          <w:szCs w:val="24"/>
+        </w:rPr>
+      </w:pPr>
+    </w:p>
+    <w:p>
+      <w:pPr>
+        <w:pStyle w:val="ListParagraph"/>
+        <w:rPr>
+          <w:rFonts w:ascii="Arial" w:hAnsi="Arial" w:cs="Arial"/>
+          <w:sz w:val="24"/>
+          <w:szCs w:val="24"/>
+        </w:rPr>
+      </w:pPr>
+    </w:p>
+    <w:p>
+      <w:pPr>
+        <w:pStyle w:val="ListParagraph"/>
+        <w:rPr>
+          <w:rFonts w:ascii="Arial" w:hAnsi="Arial" w:cs="Arial"/>
+          <w:sz w:val="24"/>
+          <w:szCs w:val="24"/>
+        </w:rPr>
+      </w:pPr>
+    </w:p>
+    <w:p>
+      <w:pPr>
+        <w:pStyle w:val="ListParagraph"/>
+        <w:rPr>
+          <w:rFonts w:ascii="Arial" w:hAnsi="Arial" w:cs="Arial"/>
+          <w:sz w:val="24"/>
+          <w:szCs w:val="24"/>
+        </w:rPr>
+      </w:pPr>
+    </w:p>
+    <w:p>
+      <w:pPr>
+        <w:pStyle w:val="ListParagraph"/>
+        <w:rPr>
+          <w:rFonts w:ascii="Arial" w:hAnsi="Arial" w:cs="Arial"/>
+          <w:sz w:val="24"/>
+          <w:szCs w:val="24"/>
+        </w:rPr>
+      </w:pPr>
+    </w:p>
     <w:sectPr>
-      <w:headerReference w:type="default" r:id="rId13"/>
-      <w:footerReference w:type="default" r:id="rId14"/>
+      <w:headerReference w:type="default" r:id="rId26"/>
+      <w:footerReference w:type="default" r:id="rId27"/>
       <w:pgSz w:w="12240" w:h="15840"/>
       <w:pgMar w:top="720" w:right="1440" w:bottom="720" w:left="1728" w:header="720" w:footer="720" w:gutter="0"/>
       <w:cols w:space="720"/>
@@ -5085,7 +6178,7 @@
       </w:pPr>
     </w:pPrDefault>
   </w:docDefaults>
-  <w:latentStyles w:defLockedState="0" w:defUIPriority="99" w:defSemiHidden="0" w:defUnhideWhenUsed="0" w:defQFormat="0" w:count="375">
+  <w:latentStyles w:defLockedState="0" w:defUIPriority="99" w:defSemiHidden="0" w:defUnhideWhenUsed="0" w:defQFormat="0" w:count="377">
     <w:lsdException w:name="Normal" w:uiPriority="0" w:qFormat="1"/>
     <w:lsdException w:name="heading 1" w:uiPriority="9" w:qFormat="1"/>
     <w:lsdException w:name="heading 2" w:semiHidden="1" w:uiPriority="9" w:unhideWhenUsed="1" w:qFormat="1"/>
@@ -5191,7 +6284,6 @@
     <w:lsdException w:name="HTML Sample" w:semiHidden="1" w:unhideWhenUsed="1"/>
     <w:lsdException w:name="HTML Typewriter" w:semiHidden="1" w:unhideWhenUsed="1"/>
     <w:lsdException w:name="HTML Variable" w:semiHidden="1" w:unhideWhenUsed="1"/>
-    <w:lsdException w:name="Normal Table" w:semiHidden="1" w:unhideWhenUsed="1"/>
     <w:lsdException w:name="annotation subject" w:semiHidden="1" w:unhideWhenUsed="1"/>
     <w:lsdException w:name="No List" w:semiHidden="1" w:unhideWhenUsed="1"/>
     <w:lsdException w:name="Outline List 1" w:semiHidden="1" w:unhideWhenUsed="1"/>
@@ -5237,11 +6329,9 @@
     <w:lsdException w:name="Table Subtle 1" w:semiHidden="1" w:unhideWhenUsed="1"/>
     <w:lsdException w:name="Table Subtle 2" w:semiHidden="1" w:unhideWhenUsed="1"/>
     <w:lsdException w:name="Table Web 1" w:semiHidden="1" w:unhideWhenUsed="1"/>
-    <w:lsdException w:name="Table Web 2" w:semiHidden="1" w:unhideWhenUsed="1"/>
     <w:lsdException w:name="Table Web 3" w:semiHidden="1" w:unhideWhenUsed="1"/>
     <w:lsdException w:name="Balloon Text" w:semiHidden="1" w:unhideWhenUsed="1"/>
     <w:lsdException w:name="Table Grid" w:uiPriority="39"/>
-    <w:lsdException w:name="Table Theme" w:semiHidden="1" w:unhideWhenUsed="1"/>
     <w:lsdException w:name="Placeholder Text" w:semiHidden="1"/>
     <w:lsdException w:name="No Spacing" w:uiPriority="1" w:qFormat="1"/>
     <w:lsdException w:name="Light Shading" w:uiPriority="60"/>
@@ -5461,6 +6551,8 @@
     <w:lsdException w:name="Smart Hyperlink" w:semiHidden="1" w:unhideWhenUsed="1"/>
     <w:lsdException w:name="Hashtag" w:semiHidden="1" w:unhideWhenUsed="1"/>
     <w:lsdException w:name="Unresolved Mention" w:semiHidden="1" w:unhideWhenUsed="1"/>
+    <w:lsdException w:name="Smart Link" w:semiHidden="1" w:unhideWhenUsed="1"/>
+    <w:lsdException w:name="Smart Link Error" w:semiHidden="1" w:unhideWhenUsed="1"/>
   </w:latentStyles>
   <w:style w:type="paragraph" w:default="1" w:styleId="Normal">
     <w:name w:val="Normal"/>

</xml_diff>